<commit_message>
Push after amending doc
</commit_message>
<xml_diff>
--- a/Software Testing Activity.docx
+++ b/Software Testing Activity.docx
@@ -25,6 +25,9 @@
         <w:t xml:space="preserve"> </w:t>
       </w:r>
       <w:r>
+        <w:t xml:space="preserve">The benefits of testing include preventing bugs, reducing development costs and improving performance. </w:t>
+      </w:r>
+      <w:r>
         <w:t xml:space="preserve">Failure to carry out testing or </w:t>
       </w:r>
       <w:r>
@@ -85,25 +88,10 @@
         <w:t xml:space="preserve">as well as potential customers </w:t>
       </w:r>
       <w:r>
-        <w:t xml:space="preserve">going elsewhere. </w:t>
-      </w:r>
-      <w:r>
-        <w:t>Moreove</w:t>
-      </w:r>
-      <w:r>
-        <w:t>r, fixing errors and bugs after</w:t>
-      </w:r>
-      <w:r>
-        <w:t xml:space="preserve"> software is released is generally going to cost more </w:t>
-      </w:r>
-      <w:r>
-        <w:t xml:space="preserve">and likely </w:t>
-      </w:r>
-      <w:r>
-        <w:t>impact future projects.</w:t>
-      </w:r>
-      <w:r>
-        <w:br/>
+        <w:t>going elsewhere</w:t>
+      </w:r>
+      <w:r>
+        <w:t>.</w:t>
       </w:r>
       <w:r>
         <w:t xml:space="preserve"> </w:t>
@@ -262,7 +250,6 @@
           <w:numId w:val="1"/>
         </w:numPr>
       </w:pPr>
-      <w:proofErr w:type="gramStart"/>
       <w:r>
         <w:rPr>
           <w:b/>
@@ -273,7 +260,6 @@
       <w:r>
         <w:t>\</w:t>
       </w:r>
-      <w:proofErr w:type="gramEnd"/>
     </w:p>
     <w:p>
       <w:pPr>

</xml_diff>